<commit_message>
upload altri plot len
</commit_message>
<xml_diff>
--- a/relazione/Relazione -indice.docx
+++ b/relazione/Relazione -indice.docx
@@ -245,6 +245,23 @@
       <w:r>
         <w:t>Aggregazione e conclusioni sul tipo di testo da adottare</w:t>
       </w:r>
+    </w:p>
+    <w:p>
+      <w:pPr>
+        <w:pStyle w:val="Paragrafoelenco"/>
+        <w:numPr>
+          <w:ilvl w:val="1"/>
+          <w:numId w:val="5"/>
+        </w:numPr>
+      </w:pPr>
+      <w:r>
+        <w:t xml:space="preserve">Analisi delle lunghezze del testo e del </w:t>
+      </w:r>
+      <w:proofErr w:type="spellStart"/>
+      <w:r>
+        <w:t>parent</w:t>
+      </w:r>
+      <w:proofErr w:type="spellEnd"/>
     </w:p>
     <w:p>
       <w:pPr>

</xml_diff>